<commit_message>
adding Every Three Numbers Alternative
</commit_message>
<xml_diff>
--- a/LISTS (ADVANCED)/Python Code Challenges Lists (Advanced).docx
+++ b/LISTS (ADVANCED)/Python Code Challenges Lists (Advanced).docx
@@ -236,8 +236,31 @@
           <w:szCs w:val="20"/>
           <w:lang w:val="en-US" w:eastAsia="ru-RU"/>
         </w:rPr>
-        <w:t>def some_function</w:t>
-      </w:r>
+        <w:t xml:space="preserve">def </w:t>
+      </w:r>
+      <w:proofErr w:type="spellStart"/>
+      <w:r>
+        <w:rPr>
+          <w:rFonts w:ascii="Ubuntu Mono" w:eastAsia="Times New Roman" w:hAnsi="Ubuntu Mono" w:cs="Courier New"/>
+          <w:color w:val="B3CCFF"/>
+          <w:sz w:val="20"/>
+          <w:szCs w:val="20"/>
+          <w:lang w:val="en-US" w:eastAsia="ru-RU"/>
+        </w:rPr>
+        <w:t>some_</w:t>
+      </w:r>
+      <w:proofErr w:type="gramStart"/>
+      <w:r>
+        <w:rPr>
+          <w:rFonts w:ascii="Ubuntu Mono" w:eastAsia="Times New Roman" w:hAnsi="Ubuntu Mono" w:cs="Courier New"/>
+          <w:color w:val="B3CCFF"/>
+          <w:sz w:val="20"/>
+          <w:szCs w:val="20"/>
+          <w:lang w:val="en-US" w:eastAsia="ru-RU"/>
+        </w:rPr>
+        <w:t>function</w:t>
+      </w:r>
+      <w:proofErr w:type="spellEnd"/>
       <w:r>
         <w:rPr>
           <w:rFonts w:ascii="Ubuntu Mono" w:eastAsia="Times New Roman" w:hAnsi="Ubuntu Mono" w:cs="Courier New"/>
@@ -248,6 +271,7 @@
         </w:rPr>
         <w:t>(</w:t>
       </w:r>
+      <w:proofErr w:type="gramEnd"/>
       <w:r>
         <w:rPr>
           <w:rFonts w:ascii="Ubuntu Mono" w:eastAsia="Times New Roman" w:hAnsi="Ubuntu Mono" w:cs="Courier New"/>
@@ -430,8 +454,20 @@
           <w:szCs w:val="20"/>
           <w:lang w:val="en-US" w:eastAsia="ru-RU"/>
         </w:rPr>
-        <w:t>def first_plus_last</w:t>
-      </w:r>
+        <w:t xml:space="preserve">def </w:t>
+      </w:r>
+      <w:proofErr w:type="spellStart"/>
+      <w:r>
+        <w:rPr>
+          <w:rFonts w:ascii="Ubuntu Mono" w:eastAsia="Times New Roman" w:hAnsi="Ubuntu Mono" w:cs="Courier New"/>
+          <w:color w:val="B3CCFF"/>
+          <w:sz w:val="20"/>
+          <w:szCs w:val="20"/>
+          <w:lang w:val="en-US" w:eastAsia="ru-RU"/>
+        </w:rPr>
+        <w:t>first_plus_last</w:t>
+      </w:r>
+      <w:proofErr w:type="spellEnd"/>
       <w:r>
         <w:rPr>
           <w:rFonts w:ascii="Ubuntu Mono" w:eastAsia="Times New Roman" w:hAnsi="Ubuntu Mono" w:cs="Courier New"/>
@@ -442,6 +478,7 @@
         </w:rPr>
         <w:t>(</w:t>
       </w:r>
+      <w:proofErr w:type="spellStart"/>
       <w:r>
         <w:rPr>
           <w:rFonts w:ascii="Ubuntu Mono" w:eastAsia="Times New Roman" w:hAnsi="Ubuntu Mono" w:cs="Courier New"/>
@@ -452,6 +489,7 @@
         </w:rPr>
         <w:t>lst</w:t>
       </w:r>
+      <w:proofErr w:type="spellEnd"/>
       <w:r>
         <w:rPr>
           <w:rFonts w:ascii="Ubuntu Mono" w:eastAsia="Times New Roman" w:hAnsi="Ubuntu Mono" w:cs="Courier New"/>
@@ -502,6 +540,7 @@
         </w:rPr>
         <w:t xml:space="preserve"> </w:t>
       </w:r>
+      <w:proofErr w:type="spellStart"/>
       <w:r>
         <w:rPr>
           <w:rFonts w:ascii="Ubuntu Mono" w:eastAsia="Times New Roman" w:hAnsi="Ubuntu Mono" w:cs="Courier New"/>
@@ -512,6 +551,7 @@
         </w:rPr>
         <w:t>lst</w:t>
       </w:r>
+      <w:proofErr w:type="spellEnd"/>
       <w:r>
         <w:rPr>
           <w:rFonts w:ascii="Ubuntu Mono" w:eastAsia="Times New Roman" w:hAnsi="Ubuntu Mono" w:cs="Courier New"/>
@@ -542,6 +582,7 @@
         </w:rPr>
         <w:t>] + </w:t>
       </w:r>
+      <w:proofErr w:type="spellStart"/>
       <w:r>
         <w:rPr>
           <w:rFonts w:ascii="Ubuntu Mono" w:eastAsia="Times New Roman" w:hAnsi="Ubuntu Mono" w:cs="Courier New"/>
@@ -552,6 +593,7 @@
         </w:rPr>
         <w:t>lst</w:t>
       </w:r>
+      <w:proofErr w:type="spellEnd"/>
       <w:r>
         <w:rPr>
           <w:rFonts w:ascii="Ubuntu Mono" w:eastAsia="Times New Roman" w:hAnsi="Ubuntu Mono" w:cs="Courier New"/>
@@ -644,7 +686,29 @@
           <w:szCs w:val="20"/>
           <w:lang w:val="en-US" w:eastAsia="ru-RU"/>
         </w:rPr>
-        <w:t>&gt;&gt;&gt; first_plus_last([1, 2, 3, 4])</w:t>
+        <w:t xml:space="preserve">&gt;&gt;&gt; </w:t>
+      </w:r>
+      <w:proofErr w:type="spellStart"/>
+      <w:r>
+        <w:rPr>
+          <w:rFonts w:ascii="Ubuntu Mono" w:eastAsia="Times New Roman" w:hAnsi="Ubuntu Mono" w:cs="Courier New"/>
+          <w:color w:val="FFFFFF"/>
+          <w:sz w:val="20"/>
+          <w:szCs w:val="20"/>
+          <w:lang w:val="en-US" w:eastAsia="ru-RU"/>
+        </w:rPr>
+        <w:t>first_plus_last</w:t>
+      </w:r>
+      <w:proofErr w:type="spellEnd"/>
+      <w:r>
+        <w:rPr>
+          <w:rFonts w:ascii="Ubuntu Mono" w:eastAsia="Times New Roman" w:hAnsi="Ubuntu Mono" w:cs="Courier New"/>
+          <w:color w:val="FFFFFF"/>
+          <w:sz w:val="20"/>
+          <w:szCs w:val="20"/>
+          <w:lang w:val="en-US" w:eastAsia="ru-RU"/>
+        </w:rPr>
+        <w:t>([1, 2, 3, 4])</w:t>
       </w:r>
       <w:r>
         <w:rPr>
@@ -684,7 +748,29 @@
           <w:szCs w:val="20"/>
           <w:lang w:val="en-US" w:eastAsia="ru-RU"/>
         </w:rPr>
-        <w:t>&gt;&gt;&gt; first_plus_last([8, 2, 5, -8])</w:t>
+        <w:t xml:space="preserve">&gt;&gt;&gt; </w:t>
+      </w:r>
+      <w:proofErr w:type="spellStart"/>
+      <w:r>
+        <w:rPr>
+          <w:rFonts w:ascii="Ubuntu Mono" w:eastAsia="Times New Roman" w:hAnsi="Ubuntu Mono" w:cs="Courier New"/>
+          <w:color w:val="FFFFFF"/>
+          <w:sz w:val="20"/>
+          <w:szCs w:val="20"/>
+          <w:lang w:val="en-US" w:eastAsia="ru-RU"/>
+        </w:rPr>
+        <w:t>first_plus_last</w:t>
+      </w:r>
+      <w:proofErr w:type="spellEnd"/>
+      <w:r>
+        <w:rPr>
+          <w:rFonts w:ascii="Ubuntu Mono" w:eastAsia="Times New Roman" w:hAnsi="Ubuntu Mono" w:cs="Courier New"/>
+          <w:color w:val="FFFFFF"/>
+          <w:sz w:val="20"/>
+          <w:szCs w:val="20"/>
+          <w:lang w:val="en-US" w:eastAsia="ru-RU"/>
+        </w:rPr>
+        <w:t>([8, 2, 5, -8])</w:t>
       </w:r>
       <w:r>
         <w:rPr>
@@ -724,7 +810,29 @@
           <w:szCs w:val="20"/>
           <w:lang w:val="en-US" w:eastAsia="ru-RU"/>
         </w:rPr>
-        <w:t>&gt;&gt;&gt; first_plus_last([-10, 2, 3, -4])</w:t>
+        <w:t xml:space="preserve">&gt;&gt;&gt; </w:t>
+      </w:r>
+      <w:proofErr w:type="spellStart"/>
+      <w:r>
+        <w:rPr>
+          <w:rFonts w:ascii="Ubuntu Mono" w:eastAsia="Times New Roman" w:hAnsi="Ubuntu Mono" w:cs="Courier New"/>
+          <w:color w:val="FFFFFF"/>
+          <w:sz w:val="20"/>
+          <w:szCs w:val="20"/>
+          <w:lang w:val="en-US" w:eastAsia="ru-RU"/>
+        </w:rPr>
+        <w:t>first_plus_last</w:t>
+      </w:r>
+      <w:proofErr w:type="spellEnd"/>
+      <w:r>
+        <w:rPr>
+          <w:rFonts w:ascii="Ubuntu Mono" w:eastAsia="Times New Roman" w:hAnsi="Ubuntu Mono" w:cs="Courier New"/>
+          <w:color w:val="FFFFFF"/>
+          <w:sz w:val="20"/>
+          <w:szCs w:val="20"/>
+          <w:lang w:val="en-US" w:eastAsia="ru-RU"/>
+        </w:rPr>
+        <w:t>([-10, 2, 3, -4])</w:t>
       </w:r>
       <w:r>
         <w:rPr>
@@ -1146,7 +1254,84 @@
       </w:r>
       <w:proofErr w:type="spellEnd"/>
     </w:p>
-    <w:p/>
+    <w:p>
+      <w:pPr>
+        <w:jc w:val="center"/>
+      </w:pPr>
+      <w:r>
+        <w:rPr>
+          <w:noProof/>
+        </w:rPr>
+        <w:drawing>
+          <wp:inline distT="0" distB="0" distL="0" distR="0" wp14:anchorId="004E7F9F" wp14:editId="59070C27">
+            <wp:extent cx="5433060" cy="6050280"/>
+            <wp:effectExtent l="0" t="0" r="0" b="7620"/>
+            <wp:docPr id="1" name="Рисунок 1"/>
+            <wp:cNvGraphicFramePr>
+              <a:graphicFrameLocks xmlns:a="http://schemas.openxmlformats.org/drawingml/2006/main" noChangeAspect="1"/>
+            </wp:cNvGraphicFramePr>
+            <a:graphic xmlns:a="http://schemas.openxmlformats.org/drawingml/2006/main">
+              <a:graphicData uri="http://schemas.openxmlformats.org/drawingml/2006/picture">
+                <pic:pic xmlns:pic="http://schemas.openxmlformats.org/drawingml/2006/picture">
+                  <pic:nvPicPr>
+                    <pic:cNvPr id="0" name="Picture 1"/>
+                    <pic:cNvPicPr>
+                      <a:picLocks noChangeAspect="1" noChangeArrowheads="1"/>
+                    </pic:cNvPicPr>
+                  </pic:nvPicPr>
+                  <pic:blipFill>
+                    <a:blip r:embed="rId5">
+                      <a:extLst>
+                        <a:ext uri="{28A0092B-C50C-407E-A947-70E740481C1C}">
+                          <a14:useLocalDpi xmlns:a14="http://schemas.microsoft.com/office/drawing/2010/main" val="0"/>
+                        </a:ext>
+                      </a:extLst>
+                    </a:blip>
+                    <a:srcRect/>
+                    <a:stretch>
+                      <a:fillRect/>
+                    </a:stretch>
+                  </pic:blipFill>
+                  <pic:spPr bwMode="auto">
+                    <a:xfrm>
+                      <a:off x="0" y="0"/>
+                      <a:ext cx="5433060" cy="6050280"/>
+                    </a:xfrm>
+                    <a:prstGeom prst="rect">
+                      <a:avLst/>
+                    </a:prstGeom>
+                    <a:noFill/>
+                    <a:ln>
+                      <a:noFill/>
+                    </a:ln>
+                  </pic:spPr>
+                </pic:pic>
+              </a:graphicData>
+            </a:graphic>
+          </wp:inline>
+        </w:drawing>
+      </w:r>
+    </w:p>
+    <w:p>
+      <w:pPr>
+        <w:jc w:val="both"/>
+      </w:pPr>
+    </w:p>
+    <w:p>
+      <w:pPr>
+        <w:jc w:val="both"/>
+      </w:pPr>
+    </w:p>
+    <w:p>
+      <w:pPr>
+        <w:jc w:val="both"/>
+      </w:pPr>
+    </w:p>
+    <w:p>
+      <w:pPr>
+        <w:jc w:val="both"/>
+      </w:pPr>
+    </w:p>
     <w:sectPr>
       <w:pgSz w:w="11906" w:h="16838"/>
       <w:pgMar w:top="1134" w:right="850" w:bottom="1134" w:left="1701" w:header="708" w:footer="708" w:gutter="0"/>

</xml_diff>